<commit_message>
Putting it together v1
</commit_message>
<xml_diff>
--- a/Project Report/Putting it together/Project report.docx
+++ b/Project Report/Putting it together/Project report.docx
@@ -9,38 +9,22 @@
           <w:lang w:val="en-GB"/>
         </w:rPr>
       </w:pPr>
-    </w:p>
-    <w:p>
-      <w:pPr>
-        <w:jc w:val="center"/>
-        <w:rPr>
-          <w:lang w:val="en-GB"/>
-        </w:rPr>
-      </w:pPr>
-    </w:p>
-    <w:p>
-      <w:pPr>
-        <w:jc w:val="center"/>
-        <w:rPr>
-          <w:lang w:val="en-GB"/>
-        </w:rPr>
-      </w:pPr>
       <w:r>
         <w:rPr>
           <w:noProof/>
           <w:lang w:eastAsia="fr-FR"/>
         </w:rPr>
         <w:drawing>
-          <wp:anchor distT="0" distB="0" distL="114300" distR="114300" simplePos="0" relativeHeight="251658240" behindDoc="1" locked="0" layoutInCell="1" allowOverlap="1" wp14:anchorId="2BE5E475" wp14:editId="2D7A2E1A">
+          <wp:anchor distT="0" distB="0" distL="114300" distR="114300" simplePos="0" relativeHeight="251658240" behindDoc="1" locked="0" layoutInCell="1" allowOverlap="1" wp14:anchorId="7E3B472A" wp14:editId="43261BA1">
             <wp:simplePos x="0" y="0"/>
             <wp:positionH relativeFrom="margin">
-              <wp:posOffset>4437336</wp:posOffset>
+              <wp:posOffset>4607501</wp:posOffset>
             </wp:positionH>
-            <wp:positionV relativeFrom="margin">
-              <wp:posOffset>-602512</wp:posOffset>
+            <wp:positionV relativeFrom="topMargin">
+              <wp:align>bottom</wp:align>
             </wp:positionV>
-            <wp:extent cx="1991360" cy="674370"/>
-            <wp:effectExtent l="0" t="0" r="8890" b="0"/>
+            <wp:extent cx="1726838" cy="584790"/>
+            <wp:effectExtent l="0" t="0" r="6985" b="6350"/>
             <wp:wrapNone/>
             <wp:docPr id="2" name="Picture 2" descr="via_logo"/>
             <wp:cNvGraphicFramePr>
@@ -71,7 +55,7 @@
                   <pic:spPr bwMode="auto">
                     <a:xfrm>
                       <a:off x="0" y="0"/>
-                      <a:ext cx="1991360" cy="674370"/>
+                      <a:ext cx="1726838" cy="584790"/>
                     </a:xfrm>
                     <a:prstGeom prst="rect">
                       <a:avLst/>
@@ -93,12 +77,64 @@
           </wp:anchor>
         </w:drawing>
       </w:r>
-      <w:r>
-        <w:rPr>
+    </w:p>
+    <w:p>
+      <w:pPr>
+        <w:jc w:val="center"/>
+        <w:rPr>
+          <w:lang w:val="en-GB"/>
+        </w:rPr>
+      </w:pPr>
+    </w:p>
+    <w:p>
+      <w:pPr>
+        <w:jc w:val="center"/>
+        <w:rPr>
+          <w:rFonts w:ascii="Times New Roman" w:hAnsi="Times New Roman" w:cs="Times New Roman"/>
+          <w:b/>
+          <w:sz w:val="56"/>
+          <w:szCs w:val="56"/>
+          <w:lang w:val="en-GB"/>
+        </w:rPr>
+      </w:pPr>
+    </w:p>
+    <w:p>
+      <w:pPr>
+        <w:jc w:val="center"/>
+        <w:rPr>
+          <w:rFonts w:ascii="Times New Roman" w:hAnsi="Times New Roman" w:cs="Times New Roman"/>
+          <w:b/>
+          <w:sz w:val="56"/>
+          <w:szCs w:val="56"/>
+          <w:lang w:val="en-GB"/>
+        </w:rPr>
+      </w:pPr>
+      <w:r>
+        <w:rPr>
+          <w:rFonts w:ascii="Times New Roman" w:hAnsi="Times New Roman" w:cs="Times New Roman"/>
+          <w:b/>
+          <w:sz w:val="56"/>
+          <w:szCs w:val="56"/>
           <w:lang w:val="en-GB"/>
         </w:rPr>
         <w:t>Bachelor Project Report</w:t>
       </w:r>
+    </w:p>
+    <w:p>
+      <w:pPr>
+        <w:jc w:val="center"/>
+        <w:rPr>
+          <w:lang w:val="en-GB"/>
+        </w:rPr>
+      </w:pPr>
+    </w:p>
+    <w:p>
+      <w:pPr>
+        <w:jc w:val="center"/>
+        <w:rPr>
+          <w:lang w:val="en-GB"/>
+        </w:rPr>
+      </w:pPr>
     </w:p>
     <w:p>
       <w:pPr>
@@ -122,8 +158,8 @@
         </w:rPr>
         <w:drawing>
           <wp:inline distT="0" distB="0" distL="0" distR="0">
-            <wp:extent cx="1666875" cy="1666875"/>
-            <wp:effectExtent l="0" t="0" r="9525" b="9525"/>
+            <wp:extent cx="1775637" cy="1775637"/>
+            <wp:effectExtent l="19050" t="0" r="15240" b="529590"/>
             <wp:docPr id="1" name="Picture 1"/>
             <wp:cNvGraphicFramePr>
               <a:graphicFrameLocks xmlns:a="http://schemas.openxmlformats.org/drawingml/2006/main" noChangeAspect="1"/>
@@ -150,11 +186,24 @@
                   <pic:spPr>
                     <a:xfrm>
                       <a:off x="0" y="0"/>
-                      <a:ext cx="1666875" cy="1666875"/>
+                      <a:ext cx="1787049" cy="1787049"/>
                     </a:xfrm>
-                    <a:prstGeom prst="rect">
-                      <a:avLst/>
+                    <a:prstGeom prst="roundRect">
+                      <a:avLst>
+                        <a:gd name="adj" fmla="val 8594"/>
+                      </a:avLst>
                     </a:prstGeom>
+                    <a:solidFill>
+                      <a:srgbClr val="FFFFFF">
+                        <a:shade val="85000"/>
+                      </a:srgbClr>
+                    </a:solidFill>
+                    <a:ln>
+                      <a:noFill/>
+                    </a:ln>
+                    <a:effectLst>
+                      <a:reflection blurRad="12700" stA="38000" endPos="28000" dist="5000" dir="5400000" sy="-100000" algn="bl" rotWithShape="0"/>
+                    </a:effectLst>
                   </pic:spPr>
                 </pic:pic>
               </a:graphicData>
@@ -178,24 +227,51 @@
           <w:lang w:val="en-GB"/>
         </w:rPr>
       </w:pPr>
-      <w:proofErr w:type="spellStart"/>
-      <w:r>
-        <w:rPr>
+    </w:p>
+    <w:p>
+      <w:pPr>
+        <w:pBdr>
+          <w:bottom w:val="single" w:sz="6" w:space="1" w:color="auto"/>
+        </w:pBdr>
+        <w:jc w:val="center"/>
+        <w:rPr>
+          <w:rFonts w:ascii="Times New Roman" w:hAnsi="Times New Roman" w:cs="Times New Roman"/>
+          <w:b/>
+          <w:sz w:val="56"/>
+          <w:szCs w:val="56"/>
+          <w:lang w:val="en-GB"/>
+        </w:rPr>
+      </w:pPr>
+      <w:r>
+        <w:rPr>
+          <w:rFonts w:ascii="Times New Roman" w:hAnsi="Times New Roman" w:cs="Times New Roman"/>
+          <w:b/>
+          <w:sz w:val="56"/>
+          <w:szCs w:val="56"/>
           <w:lang w:val="en-GB"/>
         </w:rPr>
         <w:t>SportLook</w:t>
       </w:r>
-      <w:proofErr w:type="spellEnd"/>
     </w:p>
     <w:p>
       <w:pPr>
         <w:jc w:val="center"/>
         <w:rPr>
-          <w:lang w:val="en-GB"/>
-        </w:rPr>
-      </w:pPr>
-      <w:r>
-        <w:rPr>
+          <w:rFonts w:ascii="Times New Roman" w:hAnsi="Times New Roman" w:cs="Times New Roman"/>
+          <w:b/>
+          <w:i/>
+          <w:sz w:val="44"/>
+          <w:szCs w:val="44"/>
+          <w:lang w:val="en-GB"/>
+        </w:rPr>
+      </w:pPr>
+      <w:r>
+        <w:rPr>
+          <w:rFonts w:ascii="Times New Roman" w:hAnsi="Times New Roman" w:cs="Times New Roman"/>
+          <w:b/>
+          <w:i/>
+          <w:sz w:val="44"/>
+          <w:szCs w:val="44"/>
           <w:lang w:val="en-GB"/>
         </w:rPr>
         <w:t>A social network for sport events</w:t>
@@ -216,15 +292,39 @@
           <w:lang w:val="en-GB"/>
         </w:rPr>
       </w:pPr>
-      <w:r>
-        <w:rPr>
-          <w:lang w:val="en-GB"/>
-        </w:rPr>
-        <w:t>Date: 1 June 2015</w:t>
-      </w:r>
-    </w:p>
-    <w:p>
-      <w:pPr>
+    </w:p>
+    <w:p>
+      <w:pPr>
+        <w:jc w:val="center"/>
+        <w:rPr>
+          <w:lang w:val="en-GB"/>
+        </w:rPr>
+      </w:pPr>
+    </w:p>
+    <w:p>
+      <w:pPr>
+        <w:jc w:val="center"/>
+        <w:rPr>
+          <w:lang w:val="en-GB"/>
+        </w:rPr>
+      </w:pPr>
+      <w:r>
+        <w:rPr>
+          <w:b/>
+          <w:lang w:val="en-GB"/>
+        </w:rPr>
+        <w:t>Date</w:t>
+      </w:r>
+      <w:r>
+        <w:rPr>
+          <w:lang w:val="en-GB"/>
+        </w:rPr>
+        <w:t>: 1 June 2015</w:t>
+      </w:r>
+    </w:p>
+    <w:p>
+      <w:pPr>
+        <w:spacing w:after="0"/>
         <w:jc w:val="center"/>
         <w:rPr>
           <w:lang w:val="en-GB"/>
@@ -248,6 +348,7 @@
     </w:p>
     <w:p>
       <w:pPr>
+        <w:spacing w:after="0"/>
         <w:jc w:val="center"/>
         <w:rPr>
           <w:lang w:val="en-GB"/>
@@ -257,16 +358,8 @@
         <w:rPr>
           <w:lang w:val="en-GB"/>
         </w:rPr>
-        <w:t xml:space="preserve">Ibrahim </w:t>
-      </w:r>
-      <w:proofErr w:type="spellStart"/>
-      <w:r>
-        <w:rPr>
-          <w:lang w:val="en-GB"/>
-        </w:rPr>
-        <w:t>Yildirim</w:t>
-      </w:r>
-      <w:proofErr w:type="spellEnd"/>
+        <w:t>Ibrahim Yildirim</w:t>
+      </w:r>
       <w:r>
         <w:rPr>
           <w:lang w:val="en-GB"/>
@@ -285,38 +378,17 @@
     </w:p>
     <w:p>
       <w:pPr>
+        <w:spacing w:after="0"/>
         <w:jc w:val="center"/>
         <w:rPr>
           <w:lang w:val="en-GB"/>
         </w:rPr>
       </w:pPr>
-      <w:proofErr w:type="spellStart"/>
-      <w:r>
-        <w:rPr>
-          <w:lang w:val="en-GB"/>
-        </w:rPr>
-        <w:t>Juraj</w:t>
-      </w:r>
-      <w:proofErr w:type="spellEnd"/>
-      <w:r>
-        <w:rPr>
-          <w:lang w:val="en-GB"/>
-        </w:rPr>
-        <w:t xml:space="preserve"> </w:t>
-      </w:r>
-      <w:proofErr w:type="spellStart"/>
-      <w:r>
-        <w:rPr>
-          <w:lang w:val="en-GB"/>
-        </w:rPr>
-        <w:t>Petrik</w:t>
-      </w:r>
-      <w:proofErr w:type="spellEnd"/>
-      <w:r>
-        <w:rPr>
-          <w:lang w:val="en-GB"/>
-        </w:rPr>
-        <w:t xml:space="preserve">, </w:t>
+      <w:r>
+        <w:rPr>
+          <w:lang w:val="en-GB"/>
+        </w:rPr>
+        <w:t xml:space="preserve">Juraj Petrik, </w:t>
       </w:r>
       <w:hyperlink r:id="rId12" w:history="1">
         <w:r>
@@ -330,6 +402,7 @@
     </w:p>
     <w:p>
       <w:pPr>
+        <w:spacing w:after="0"/>
         <w:jc w:val="center"/>
         <w:rPr>
           <w:lang w:val="en-GB"/>
@@ -345,9 +418,16 @@
       </w:pPr>
       <w:r>
         <w:rPr>
-          <w:lang w:val="en-GB"/>
-        </w:rPr>
-        <w:t xml:space="preserve">Supervisor: </w:t>
+          <w:b/>
+          <w:lang w:val="en-GB"/>
+        </w:rPr>
+        <w:t>Supervisor</w:t>
+      </w:r>
+      <w:r>
+        <w:rPr>
+          <w:lang w:val="en-GB"/>
+        </w:rPr>
+        <w:t xml:space="preserve">: </w:t>
       </w:r>
       <w:r>
         <w:rPr>
@@ -370,91 +450,6 @@
           <w:t>jpe@via.dk</w:t>
         </w:r>
       </w:hyperlink>
-    </w:p>
-    <w:p>
-      <w:pPr>
-        <w:jc w:val="center"/>
-        <w:rPr>
-          <w:lang w:val="en-GB"/>
-        </w:rPr>
-      </w:pPr>
-    </w:p>
-    <w:p>
-      <w:pPr>
-        <w:rPr>
-          <w:lang w:val="en-GB"/>
-        </w:rPr>
-      </w:pPr>
-    </w:p>
-    <w:p>
-      <w:pPr>
-        <w:rPr>
-          <w:lang w:val="en-GB"/>
-        </w:rPr>
-      </w:pPr>
-    </w:p>
-    <w:p>
-      <w:pPr>
-        <w:rPr>
-          <w:lang w:val="en-GB"/>
-        </w:rPr>
-      </w:pPr>
-    </w:p>
-    <w:p>
-      <w:pPr>
-        <w:rPr>
-          <w:lang w:val="en-GB"/>
-        </w:rPr>
-      </w:pPr>
-    </w:p>
-    <w:p>
-      <w:pPr>
-        <w:rPr>
-          <w:lang w:val="en-GB"/>
-        </w:rPr>
-      </w:pPr>
-    </w:p>
-    <w:p>
-      <w:pPr>
-        <w:rPr>
-          <w:lang w:val="en-GB"/>
-        </w:rPr>
-      </w:pPr>
-    </w:p>
-    <w:p>
-      <w:pPr>
-        <w:rPr>
-          <w:lang w:val="en-GB"/>
-        </w:rPr>
-      </w:pPr>
-    </w:p>
-    <w:p>
-      <w:pPr>
-        <w:rPr>
-          <w:lang w:val="en-GB"/>
-        </w:rPr>
-      </w:pPr>
-    </w:p>
-    <w:p>
-      <w:pPr>
-        <w:rPr>
-          <w:lang w:val="en-GB"/>
-        </w:rPr>
-      </w:pPr>
-    </w:p>
-    <w:p>
-      <w:pPr>
-        <w:rPr>
-          <w:lang w:val="en-GB"/>
-        </w:rPr>
-      </w:pPr>
-    </w:p>
-    <w:p>
-      <w:pPr>
-        <w:rPr>
-          <w:lang w:val="en-GB"/>
-        </w:rPr>
-      </w:pPr>
     </w:p>
     <w:p>
       <w:pPr>
@@ -506,6 +501,9 @@
             <w:fldChar w:fldCharType="begin"/>
           </w:r>
           <w:r>
+            <w:rPr>
+              <w:lang w:val="en-GB"/>
+            </w:rPr>
             <w:instrText xml:space="preserve"> TOC \o "1-3" \h \z \u </w:instrText>
           </w:r>
           <w:r>
@@ -526,6 +524,7 @@
               <w:rPr>
                 <w:noProof/>
                 <w:webHidden/>
+                <w:lang w:val="en-GB"/>
               </w:rPr>
               <w:tab/>
             </w:r>
@@ -540,6 +539,7 @@
               <w:rPr>
                 <w:noProof/>
                 <w:webHidden/>
+                <w:lang w:val="en-GB"/>
               </w:rPr>
               <w:instrText xml:space="preserve"> PAGEREF _Toc420840236 \h </w:instrText>
             </w:r>
@@ -560,6 +560,7 @@
               <w:rPr>
                 <w:noProof/>
                 <w:webHidden/>
+                <w:lang w:val="en-GB"/>
               </w:rPr>
               <w:t>3</w:t>
             </w:r>
@@ -861,6 +862,20 @@
     </w:p>
     <w:p>
       <w:pPr>
+        <w:rPr>
+          <w:lang w:val="en-GB"/>
+        </w:rPr>
+      </w:pPr>
+    </w:p>
+    <w:p>
+      <w:pPr>
+        <w:rPr>
+          <w:lang w:val="en-GB"/>
+        </w:rPr>
+      </w:pPr>
+    </w:p>
+    <w:p>
+      <w:pPr>
         <w:pStyle w:val="Heading1"/>
         <w:rPr>
           <w:rFonts w:ascii="Times New Roman" w:hAnsi="Times New Roman" w:cs="Times New Roman"/>
@@ -884,9 +899,7 @@
         <w:lastRenderedPageBreak/>
         <w:t>Abstract</w:t>
       </w:r>
-      <w:bookmarkStart w:id="1" w:name="_GoBack"/>
       <w:bookmarkEnd w:id="0"/>
-      <w:bookmarkEnd w:id="1"/>
     </w:p>
     <w:p>
       <w:pPr>
@@ -1056,7 +1069,7 @@
           <w:lang w:val="en-GB"/>
         </w:rPr>
       </w:pPr>
-      <w:bookmarkStart w:id="2" w:name="_Toc420840237"/>
+      <w:bookmarkStart w:id="1" w:name="_Toc420840237"/>
       <w:r>
         <w:rPr>
           <w:rFonts w:ascii="Times New Roman" w:hAnsi="Times New Roman" w:cs="Times New Roman"/>
@@ -1068,38 +1081,988 @@
         </w:rPr>
         <w:t>Introduction</w:t>
       </w:r>
-      <w:bookmarkEnd w:id="2"/>
-    </w:p>
-    <w:p>
-      <w:pPr>
-        <w:spacing w:after="0"/>
+      <w:bookmarkEnd w:id="1"/>
+    </w:p>
+    <w:p>
+      <w:pPr>
+        <w:rPr>
+          <w:lang w:val="en-GB"/>
+        </w:rPr>
+      </w:pPr>
+    </w:p>
+    <w:p>
+      <w:pPr>
         <w:ind w:firstLine="284"/>
         <w:jc w:val="both"/>
         <w:rPr>
           <w:rFonts w:ascii="Times New Roman" w:hAnsi="Times New Roman" w:cs="Times New Roman"/>
+          <w:sz w:val="24"/>
+          <w:szCs w:val="24"/>
+          <w:lang w:val="en-GB"/>
+        </w:rPr>
+      </w:pPr>
+      <w:r>
+        <w:rPr>
+          <w:rFonts w:ascii="Times New Roman" w:hAnsi="Times New Roman" w:cs="Times New Roman"/>
+          <w:sz w:val="24"/>
+          <w:szCs w:val="24"/>
+          <w:lang w:val="en-GB"/>
+        </w:rPr>
+        <w:t xml:space="preserve">The project will cover the development of the iOS application named </w:t>
+      </w:r>
+      <w:r>
+        <w:rPr>
+          <w:rFonts w:ascii="Times New Roman" w:hAnsi="Times New Roman" w:cs="Times New Roman"/>
           <w:i/>
           <w:sz w:val="24"/>
           <w:szCs w:val="24"/>
           <w:lang w:val="en-GB"/>
         </w:rPr>
-      </w:pPr>
-    </w:p>
-    <w:p>
-      <w:pPr>
-        <w:spacing w:after="0"/>
+        <w:t>SportLook</w:t>
+      </w:r>
+      <w:r>
+        <w:rPr>
+          <w:rFonts w:ascii="Times New Roman" w:hAnsi="Times New Roman" w:cs="Times New Roman"/>
+          <w:sz w:val="24"/>
+          <w:szCs w:val="24"/>
+          <w:lang w:val="en-GB"/>
+        </w:rPr>
+        <w:t>, optimized for iPhone devices. The application is a renewed version of an already existing iOS application nam</w:t>
+      </w:r>
+      <w:r>
+        <w:rPr>
+          <w:rFonts w:ascii="Times New Roman" w:hAnsi="Times New Roman" w:cs="Times New Roman"/>
+          <w:sz w:val="24"/>
+          <w:szCs w:val="24"/>
+          <w:lang w:val="en-GB"/>
+        </w:rPr>
+        <w:t xml:space="preserve">ed </w:t>
+      </w:r>
+      <w:hyperlink r:id="rId14" w:history="1">
+        <w:r>
+          <w:rPr>
+            <w:rStyle w:val="Hyperlink"/>
+            <w:rFonts w:ascii="Times New Roman" w:hAnsi="Times New Roman" w:cs="Times New Roman"/>
+            <w:i/>
+            <w:sz w:val="24"/>
+            <w:szCs w:val="24"/>
+            <w:lang w:val="en-GB"/>
+          </w:rPr>
+          <w:t>MoveBizz</w:t>
+        </w:r>
+      </w:hyperlink>
+      <w:r>
+        <w:rPr>
+          <w:rFonts w:ascii="Times New Roman" w:hAnsi="Times New Roman" w:cs="Times New Roman"/>
+          <w:sz w:val="24"/>
+          <w:szCs w:val="24"/>
+          <w:lang w:val="en-GB"/>
+        </w:rPr>
+        <w:t>, which was avai</w:t>
+      </w:r>
+      <w:r>
+        <w:rPr>
+          <w:rFonts w:ascii="Times New Roman" w:hAnsi="Times New Roman" w:cs="Times New Roman"/>
+          <w:sz w:val="24"/>
+          <w:szCs w:val="24"/>
+          <w:lang w:val="en-GB"/>
+        </w:rPr>
+        <w:t xml:space="preserve">lable in Apple's AppStore. </w:t>
+      </w:r>
+      <w:r>
+        <w:rPr>
+          <w:rFonts w:ascii="Times New Roman" w:hAnsi="Times New Roman" w:cs="Times New Roman"/>
+          <w:sz w:val="24"/>
+          <w:szCs w:val="24"/>
+          <w:lang w:val="en-GB"/>
+        </w:rPr>
+        <w:t>MoveB</w:t>
+      </w:r>
+      <w:r>
+        <w:rPr>
+          <w:rFonts w:ascii="Times New Roman" w:hAnsi="Times New Roman" w:cs="Times New Roman"/>
+          <w:sz w:val="24"/>
+          <w:szCs w:val="24"/>
+          <w:lang w:val="en-GB"/>
+        </w:rPr>
+        <w:t>izz</w:t>
+      </w:r>
+      <w:r>
+        <w:rPr>
+          <w:rFonts w:ascii="Times New Roman" w:hAnsi="Times New Roman" w:cs="Times New Roman"/>
+          <w:sz w:val="24"/>
+          <w:szCs w:val="24"/>
+          <w:lang w:val="en-GB"/>
+        </w:rPr>
+        <w:t xml:space="preserve"> provides its users with the opportunity to meet other people who share the same sport interests through sport events. Unfortunately, the application lacks good functionality and good user experience. The concept of the application is that its users can create sport events and other users can view these events and all related information to the events such as name, date, location, participants etc.</w:t>
+      </w:r>
+    </w:p>
+    <w:p>
+      <w:pPr>
         <w:ind w:firstLine="284"/>
         <w:jc w:val="both"/>
         <w:rPr>
           <w:rFonts w:ascii="Times New Roman" w:hAnsi="Times New Roman" w:cs="Times New Roman"/>
+          <w:sz w:val="24"/>
+          <w:szCs w:val="24"/>
+          <w:lang w:val="en-GB"/>
+        </w:rPr>
+      </w:pPr>
+      <w:r>
+        <w:rPr>
+          <w:rFonts w:ascii="Times New Roman" w:hAnsi="Times New Roman" w:cs="Times New Roman"/>
+          <w:sz w:val="24"/>
+          <w:szCs w:val="24"/>
+          <w:lang w:val="en-GB"/>
+        </w:rPr>
+        <w:t>The objective of this project is to build an iOS application, optimized for iPhone devices, that can share data between users. It builds on the concepts of MoveBizz, but will benefit from extra functionality which will be documented.</w:t>
+      </w:r>
+    </w:p>
+    <w:p>
+      <w:pPr>
+        <w:ind w:firstLine="284"/>
+        <w:jc w:val="both"/>
+        <w:rPr>
+          <w:rFonts w:ascii="Times New Roman" w:hAnsi="Times New Roman" w:cs="Times New Roman"/>
+          <w:sz w:val="24"/>
+          <w:szCs w:val="24"/>
+          <w:lang w:val="en-GB"/>
+        </w:rPr>
+      </w:pPr>
+    </w:p>
+    <w:p>
+      <w:pPr>
+        <w:pStyle w:val="Heading2"/>
+        <w:numPr>
+          <w:ilvl w:val="1"/>
+          <w:numId w:val="2"/>
+        </w:numPr>
+        <w:ind w:left="709" w:hanging="578"/>
+        <w:rPr>
+          <w:rFonts w:ascii="Times New Roman" w:hAnsi="Times New Roman" w:cs="Times New Roman"/>
+          <w:b/>
+          <w:color w:val="000000" w:themeColor="text1"/>
+          <w:sz w:val="24"/>
+          <w:szCs w:val="24"/>
+          <w:lang w:val="en-GB"/>
+        </w:rPr>
+      </w:pPr>
+      <w:r>
+        <w:rPr>
+          <w:rFonts w:ascii="Times New Roman" w:hAnsi="Times New Roman" w:cs="Times New Roman"/>
+          <w:b/>
+          <w:color w:val="000000" w:themeColor="text1"/>
+          <w:sz w:val="24"/>
+          <w:szCs w:val="24"/>
+          <w:lang w:val="en-GB"/>
+        </w:rPr>
+        <w:t>Project E</w:t>
+      </w:r>
+      <w:r>
+        <w:rPr>
+          <w:rFonts w:ascii="Times New Roman" w:hAnsi="Times New Roman" w:cs="Times New Roman"/>
+          <w:b/>
+          <w:color w:val="000000" w:themeColor="text1"/>
+          <w:sz w:val="24"/>
+          <w:szCs w:val="24"/>
+          <w:lang w:val="en-GB"/>
+        </w:rPr>
+        <w:t>nvironment</w:t>
+      </w:r>
+    </w:p>
+    <w:p>
+      <w:pPr>
+        <w:rPr>
+          <w:lang w:val="en-GB"/>
+        </w:rPr>
+      </w:pPr>
+    </w:p>
+    <w:p>
+      <w:pPr>
+        <w:ind w:firstLine="284"/>
+        <w:jc w:val="both"/>
+        <w:rPr>
+          <w:rFonts w:ascii="Times New Roman" w:hAnsi="Times New Roman" w:cs="Times New Roman"/>
+          <w:sz w:val="24"/>
+          <w:szCs w:val="24"/>
+          <w:lang w:val="en-GB"/>
+        </w:rPr>
+      </w:pPr>
+      <w:r>
+        <w:rPr>
+          <w:rFonts w:ascii="Times New Roman" w:hAnsi="Times New Roman" w:cs="Times New Roman"/>
+          <w:sz w:val="24"/>
+          <w:szCs w:val="24"/>
+          <w:lang w:val="en-GB"/>
+        </w:rPr>
+        <w:t xml:space="preserve">The outcome of this project will be an iOS application, which is a requirement from the company </w:t>
+      </w:r>
+      <w:r>
+        <w:rPr>
+          <w:rFonts w:ascii="Times New Roman" w:hAnsi="Times New Roman" w:cs="Times New Roman"/>
           <w:i/>
           <w:sz w:val="24"/>
           <w:szCs w:val="24"/>
           <w:lang w:val="en-GB"/>
         </w:rPr>
+        <w:t>Move Sport</w:t>
+      </w:r>
+      <w:r>
+        <w:rPr>
+          <w:rFonts w:ascii="Times New Roman" w:hAnsi="Times New Roman" w:cs="Times New Roman"/>
+          <w:sz w:val="24"/>
+          <w:szCs w:val="24"/>
+          <w:lang w:val="en-GB"/>
+        </w:rPr>
+        <w:t xml:space="preserve"> (further addressed as the client). The client originally had the idea of this concept and hired a development team to create the first version - MoveBizz. Unfortunately, the end product is not a stable system and it cannot be used properly for its purpose due to poor performance. </w:t>
+      </w:r>
+    </w:p>
+    <w:p>
+      <w:pPr>
+        <w:ind w:firstLine="284"/>
+        <w:jc w:val="both"/>
+        <w:rPr>
+          <w:rFonts w:ascii="Times New Roman" w:hAnsi="Times New Roman" w:cs="Times New Roman"/>
+          <w:sz w:val="24"/>
+          <w:szCs w:val="24"/>
+          <w:lang w:val="en-GB"/>
+        </w:rPr>
+      </w:pPr>
+      <w:r>
+        <w:rPr>
+          <w:rFonts w:ascii="Times New Roman" w:hAnsi="Times New Roman" w:cs="Times New Roman"/>
+          <w:sz w:val="24"/>
+          <w:szCs w:val="24"/>
+          <w:lang w:val="en-GB"/>
+        </w:rPr>
+        <w:t xml:space="preserve">The application will present users with sport events in their area, and then give them the opportunity to join the event and interact with the other participants. One of the requirements from the client is that the server can communicate </w:t>
+      </w:r>
+      <w:r>
+        <w:rPr>
+          <w:rFonts w:ascii="Times New Roman" w:hAnsi="Times New Roman" w:cs="Times New Roman"/>
+          <w:sz w:val="24"/>
+          <w:szCs w:val="24"/>
+          <w:lang w:val="en-GB"/>
+        </w:rPr>
+        <w:t>with</w:t>
+      </w:r>
+      <w:r>
+        <w:rPr>
+          <w:rFonts w:ascii="Times New Roman" w:hAnsi="Times New Roman" w:cs="Times New Roman"/>
+          <w:sz w:val="24"/>
+          <w:szCs w:val="24"/>
+          <w:lang w:val="en-GB"/>
+        </w:rPr>
+        <w:t xml:space="preserve"> different mobile operative systems. The reason for that is because the client hired another development team (</w:t>
+      </w:r>
+      <w:hyperlink r:id="rId15" w:history="1">
+        <w:r>
+          <w:rPr>
+            <w:rStyle w:val="Hyperlink"/>
+            <w:rFonts w:ascii="Times New Roman" w:hAnsi="Times New Roman" w:cs="Times New Roman"/>
+            <w:sz w:val="24"/>
+            <w:szCs w:val="24"/>
+            <w:lang w:val="en-GB"/>
+          </w:rPr>
+          <w:t>AppUdvikleren.dk</w:t>
+        </w:r>
+      </w:hyperlink>
+      <w:r>
+        <w:rPr>
+          <w:rFonts w:ascii="Times New Roman" w:hAnsi="Times New Roman" w:cs="Times New Roman"/>
+          <w:sz w:val="24"/>
+          <w:szCs w:val="24"/>
+          <w:lang w:val="en-GB"/>
+        </w:rPr>
+        <w:t>) to build the Android version of this application. During the development of Spo</w:t>
+      </w:r>
+      <w:r>
+        <w:rPr>
+          <w:rFonts w:ascii="Times New Roman" w:hAnsi="Times New Roman" w:cs="Times New Roman"/>
+          <w:sz w:val="24"/>
+          <w:szCs w:val="24"/>
+          <w:lang w:val="en-GB"/>
+        </w:rPr>
+        <w:t xml:space="preserve">rtLook the current </w:t>
+      </w:r>
+      <w:r>
+        <w:rPr>
+          <w:rFonts w:ascii="Times New Roman" w:hAnsi="Times New Roman" w:cs="Times New Roman"/>
+          <w:sz w:val="24"/>
+          <w:szCs w:val="24"/>
+          <w:lang w:val="en-GB"/>
+        </w:rPr>
+        <w:lastRenderedPageBreak/>
+        <w:t>development team had</w:t>
+      </w:r>
+      <w:r>
+        <w:rPr>
+          <w:rFonts w:ascii="Times New Roman" w:hAnsi="Times New Roman" w:cs="Times New Roman"/>
+          <w:sz w:val="24"/>
+          <w:szCs w:val="24"/>
+          <w:lang w:val="en-GB"/>
+        </w:rPr>
+        <w:t xml:space="preserve"> to coordinate with them in order to make the application have a similar user interface and similar functionality, as pr</w:t>
+      </w:r>
+      <w:r>
+        <w:rPr>
+          <w:rFonts w:ascii="Times New Roman" w:hAnsi="Times New Roman" w:cs="Times New Roman"/>
+          <w:sz w:val="24"/>
+          <w:szCs w:val="24"/>
+          <w:lang w:val="en-GB"/>
+        </w:rPr>
+        <w:t xml:space="preserve">esent in the iOS application.  </w:t>
+      </w:r>
+    </w:p>
+    <w:p>
+      <w:pPr>
+        <w:ind w:firstLine="284"/>
+        <w:jc w:val="both"/>
+        <w:rPr>
+          <w:rFonts w:ascii="Times New Roman" w:hAnsi="Times New Roman" w:cs="Times New Roman"/>
+          <w:sz w:val="24"/>
+          <w:szCs w:val="24"/>
+          <w:lang w:val="en-GB"/>
+        </w:rPr>
+      </w:pPr>
+      <w:r>
+        <w:rPr>
+          <w:rFonts w:ascii="Times New Roman" w:hAnsi="Times New Roman" w:cs="Times New Roman"/>
+          <w:sz w:val="24"/>
+          <w:szCs w:val="24"/>
+          <w:lang w:val="en-GB"/>
+        </w:rPr>
+        <w:t>The segment of users of this application are both genders in the age group of 12 to 65 and have an active lifestyle or want to socialize through a game of football, chess or different activities. A common person wants to meet other people that share the same sport interests as themselves.</w:t>
+      </w:r>
+    </w:p>
+    <w:p>
+      <w:pPr>
+        <w:ind w:firstLine="284"/>
+        <w:jc w:val="both"/>
+        <w:rPr>
+          <w:rFonts w:ascii="Times New Roman" w:hAnsi="Times New Roman" w:cs="Times New Roman"/>
+          <w:sz w:val="24"/>
+          <w:szCs w:val="24"/>
+          <w:lang w:val="en-GB"/>
+        </w:rPr>
+      </w:pPr>
+    </w:p>
+    <w:p>
+      <w:pPr>
+        <w:pStyle w:val="Heading1"/>
+        <w:numPr>
+          <w:ilvl w:val="0"/>
+          <w:numId w:val="2"/>
+        </w:numPr>
+        <w:ind w:left="426"/>
+        <w:rPr>
+          <w:rFonts w:ascii="Times New Roman" w:hAnsi="Times New Roman" w:cs="Times New Roman"/>
+          <w:b/>
+          <w:color w:val="000000" w:themeColor="text1"/>
+          <w:sz w:val="24"/>
+          <w:szCs w:val="24"/>
+          <w:lang w:val="en-GB"/>
+        </w:rPr>
+      </w:pPr>
+      <w:r>
+        <w:rPr>
+          <w:rFonts w:ascii="Times New Roman" w:hAnsi="Times New Roman" w:cs="Times New Roman"/>
+          <w:b/>
+          <w:color w:val="000000" w:themeColor="text1"/>
+          <w:sz w:val="24"/>
+          <w:szCs w:val="24"/>
+          <w:lang w:val="en-GB"/>
+        </w:rPr>
+        <w:t>Analysis</w:t>
+      </w:r>
+    </w:p>
+    <w:p>
+      <w:pPr>
+        <w:rPr>
+          <w:lang w:val="en-GB"/>
+        </w:rPr>
+      </w:pPr>
+    </w:p>
+    <w:p>
+      <w:pPr>
+        <w:pStyle w:val="Heading2"/>
+        <w:numPr>
+          <w:ilvl w:val="1"/>
+          <w:numId w:val="2"/>
+        </w:numPr>
+        <w:ind w:left="709" w:hanging="567"/>
+        <w:rPr>
+          <w:rFonts w:ascii="Times New Roman" w:hAnsi="Times New Roman" w:cs="Times New Roman"/>
+          <w:b/>
+          <w:color w:val="000000" w:themeColor="text1"/>
+          <w:sz w:val="24"/>
+          <w:szCs w:val="24"/>
+          <w:lang w:val="en-GB"/>
+        </w:rPr>
+      </w:pPr>
+      <w:r>
+        <w:rPr>
+          <w:rFonts w:ascii="Times New Roman" w:hAnsi="Times New Roman" w:cs="Times New Roman"/>
+          <w:b/>
+          <w:color w:val="000000" w:themeColor="text1"/>
+          <w:sz w:val="24"/>
+          <w:szCs w:val="24"/>
+          <w:lang w:val="en-GB"/>
+        </w:rPr>
+        <w:t>Requirements</w:t>
+      </w:r>
+    </w:p>
+    <w:p>
+      <w:pPr>
+        <w:rPr>
+          <w:lang w:val="en-GB"/>
+        </w:rPr>
+      </w:pPr>
+    </w:p>
+    <w:p>
+      <w:pPr>
+        <w:ind w:firstLine="284"/>
+        <w:rPr>
+          <w:rFonts w:ascii="Times New Roman" w:hAnsi="Times New Roman" w:cs="Times New Roman"/>
+          <w:sz w:val="24"/>
+          <w:szCs w:val="24"/>
+          <w:lang w:val="en-GB"/>
+        </w:rPr>
+      </w:pPr>
+      <w:r>
+        <w:rPr>
+          <w:rFonts w:ascii="Times New Roman" w:hAnsi="Times New Roman" w:cs="Times New Roman"/>
+          <w:sz w:val="24"/>
+          <w:szCs w:val="24"/>
+          <w:lang w:val="en-GB"/>
+        </w:rPr>
+        <w:t>The requirements have been divided into functional and non-functional, as follows:</w:t>
+      </w:r>
+    </w:p>
+    <w:p>
+      <w:pPr>
+        <w:rPr>
+          <w:rFonts w:ascii="Times New Roman" w:hAnsi="Times New Roman" w:cs="Times New Roman"/>
+          <w:i/>
+          <w:sz w:val="24"/>
+          <w:szCs w:val="24"/>
+          <w:lang w:val="en-GB"/>
+        </w:rPr>
+      </w:pPr>
+      <w:r>
+        <w:rPr>
+          <w:rFonts w:ascii="Times New Roman" w:hAnsi="Times New Roman" w:cs="Times New Roman"/>
+          <w:i/>
+          <w:sz w:val="24"/>
+          <w:szCs w:val="24"/>
+          <w:lang w:val="en-GB"/>
+        </w:rPr>
+        <w:t>Non-functional</w:t>
+      </w:r>
+    </w:p>
+    <w:p>
+      <w:pPr>
+        <w:pStyle w:val="ListParagraph"/>
+        <w:numPr>
+          <w:ilvl w:val="0"/>
+          <w:numId w:val="3"/>
+        </w:numPr>
+        <w:rPr>
+          <w:rFonts w:ascii="Times New Roman" w:hAnsi="Times New Roman" w:cs="Times New Roman"/>
+          <w:sz w:val="24"/>
+          <w:szCs w:val="24"/>
+          <w:lang w:val="en-GB"/>
+        </w:rPr>
+      </w:pPr>
+      <w:r>
+        <w:rPr>
+          <w:rFonts w:ascii="Times New Roman" w:hAnsi="Times New Roman" w:cs="Times New Roman"/>
+          <w:sz w:val="24"/>
+          <w:szCs w:val="24"/>
+          <w:lang w:val="en-GB"/>
+        </w:rPr>
+        <w:t>Application must be an iOS application, optimized for iPhone devices.</w:t>
+      </w:r>
+    </w:p>
+    <w:p>
+      <w:pPr>
+        <w:pStyle w:val="ListParagraph"/>
+        <w:numPr>
+          <w:ilvl w:val="0"/>
+          <w:numId w:val="3"/>
+        </w:numPr>
+        <w:rPr>
+          <w:rFonts w:ascii="Times New Roman" w:hAnsi="Times New Roman" w:cs="Times New Roman"/>
+          <w:sz w:val="24"/>
+          <w:szCs w:val="24"/>
+          <w:lang w:val="en-GB"/>
+        </w:rPr>
+      </w:pPr>
+      <w:r>
+        <w:rPr>
+          <w:rFonts w:ascii="Times New Roman" w:hAnsi="Times New Roman" w:cs="Times New Roman"/>
+          <w:sz w:val="24"/>
+          <w:szCs w:val="24"/>
+          <w:lang w:val="en-GB"/>
+        </w:rPr>
+        <w:t>Application must support iOS versions 7.1 - 8.3.</w:t>
+      </w:r>
+    </w:p>
+    <w:p>
+      <w:pPr>
+        <w:pStyle w:val="ListParagraph"/>
+        <w:numPr>
+          <w:ilvl w:val="0"/>
+          <w:numId w:val="3"/>
+        </w:numPr>
+        <w:rPr>
+          <w:rFonts w:ascii="Times New Roman" w:hAnsi="Times New Roman" w:cs="Times New Roman"/>
+          <w:sz w:val="24"/>
+          <w:szCs w:val="24"/>
+          <w:lang w:val="en-GB"/>
+        </w:rPr>
+      </w:pPr>
+      <w:r>
+        <w:rPr>
+          <w:rFonts w:ascii="Times New Roman" w:hAnsi="Times New Roman" w:cs="Times New Roman"/>
+          <w:sz w:val="24"/>
+          <w:szCs w:val="24"/>
+          <w:lang w:val="en-GB"/>
+        </w:rPr>
+        <w:t>Application must support all iPhone screen sizes (iPhone 4, 4S, 5, 5S, 6 &amp; 6 plus).</w:t>
+      </w:r>
+    </w:p>
+    <w:p>
+      <w:pPr>
+        <w:rPr>
+          <w:rFonts w:ascii="Times New Roman" w:hAnsi="Times New Roman" w:cs="Times New Roman"/>
+          <w:i/>
+          <w:sz w:val="24"/>
+          <w:szCs w:val="24"/>
+          <w:lang w:val="en-GB"/>
+        </w:rPr>
+      </w:pPr>
+      <w:r>
+        <w:rPr>
+          <w:rFonts w:ascii="Times New Roman" w:hAnsi="Times New Roman" w:cs="Times New Roman"/>
+          <w:i/>
+          <w:sz w:val="24"/>
+          <w:szCs w:val="24"/>
+          <w:lang w:val="en-GB"/>
+        </w:rPr>
+        <w:t>Functional</w:t>
+      </w:r>
+    </w:p>
+    <w:p>
+      <w:pPr>
+        <w:pStyle w:val="ListParagraph"/>
+        <w:numPr>
+          <w:ilvl w:val="0"/>
+          <w:numId w:val="4"/>
+        </w:numPr>
+        <w:rPr>
+          <w:rFonts w:ascii="Times New Roman" w:hAnsi="Times New Roman" w:cs="Times New Roman"/>
+          <w:sz w:val="24"/>
+          <w:szCs w:val="24"/>
+          <w:lang w:val="en-GB"/>
+        </w:rPr>
+      </w:pPr>
+      <w:r>
+        <w:rPr>
+          <w:rFonts w:ascii="Times New Roman" w:hAnsi="Times New Roman" w:cs="Times New Roman"/>
+          <w:sz w:val="24"/>
+          <w:szCs w:val="24"/>
+          <w:lang w:val="en-GB"/>
+        </w:rPr>
+        <w:t>The user must be able to find sport events close to his location.</w:t>
+      </w:r>
+    </w:p>
+    <w:p>
+      <w:pPr>
+        <w:pStyle w:val="ListParagraph"/>
+        <w:numPr>
+          <w:ilvl w:val="0"/>
+          <w:numId w:val="4"/>
+        </w:numPr>
+        <w:rPr>
+          <w:rFonts w:ascii="Times New Roman" w:hAnsi="Times New Roman" w:cs="Times New Roman"/>
+          <w:sz w:val="24"/>
+          <w:szCs w:val="24"/>
+          <w:lang w:val="en-GB"/>
+        </w:rPr>
+      </w:pPr>
+      <w:r>
+        <w:rPr>
+          <w:rFonts w:ascii="Times New Roman" w:hAnsi="Times New Roman" w:cs="Times New Roman"/>
+          <w:sz w:val="24"/>
+          <w:szCs w:val="24"/>
+          <w:lang w:val="en-GB"/>
+        </w:rPr>
+        <w:t>The user must be able to view details about any sport event.</w:t>
+      </w:r>
+    </w:p>
+    <w:p>
+      <w:pPr>
+        <w:pStyle w:val="ListParagraph"/>
+        <w:numPr>
+          <w:ilvl w:val="0"/>
+          <w:numId w:val="4"/>
+        </w:numPr>
+        <w:rPr>
+          <w:rFonts w:ascii="Times New Roman" w:hAnsi="Times New Roman" w:cs="Times New Roman"/>
+          <w:sz w:val="24"/>
+          <w:szCs w:val="24"/>
+          <w:lang w:val="en-GB"/>
+        </w:rPr>
+      </w:pPr>
+      <w:r>
+        <w:rPr>
+          <w:rFonts w:ascii="Times New Roman" w:hAnsi="Times New Roman" w:cs="Times New Roman"/>
+          <w:sz w:val="24"/>
+          <w:szCs w:val="24"/>
+          <w:lang w:val="en-GB"/>
+        </w:rPr>
+        <w:t>The user must be able to create an event.</w:t>
+      </w:r>
+    </w:p>
+    <w:p>
+      <w:pPr>
+        <w:pStyle w:val="ListParagraph"/>
+        <w:numPr>
+          <w:ilvl w:val="0"/>
+          <w:numId w:val="4"/>
+        </w:numPr>
+        <w:rPr>
+          <w:rFonts w:ascii="Times New Roman" w:hAnsi="Times New Roman" w:cs="Times New Roman"/>
+          <w:sz w:val="24"/>
+          <w:szCs w:val="24"/>
+          <w:lang w:val="en-GB"/>
+        </w:rPr>
+      </w:pPr>
+      <w:r>
+        <w:rPr>
+          <w:rFonts w:ascii="Times New Roman" w:hAnsi="Times New Roman" w:cs="Times New Roman"/>
+          <w:sz w:val="24"/>
+          <w:szCs w:val="24"/>
+          <w:lang w:val="en-GB"/>
+        </w:rPr>
+        <w:t>The user must be able to join / leave an event.</w:t>
+      </w:r>
+    </w:p>
+    <w:p>
+      <w:pPr>
+        <w:pStyle w:val="ListParagraph"/>
+        <w:numPr>
+          <w:ilvl w:val="0"/>
+          <w:numId w:val="4"/>
+        </w:numPr>
+        <w:rPr>
+          <w:rFonts w:ascii="Times New Roman" w:hAnsi="Times New Roman" w:cs="Times New Roman"/>
+          <w:sz w:val="24"/>
+          <w:szCs w:val="24"/>
+          <w:lang w:val="en-GB"/>
+        </w:rPr>
+      </w:pPr>
+      <w:r>
+        <w:rPr>
+          <w:rFonts w:ascii="Times New Roman" w:hAnsi="Times New Roman" w:cs="Times New Roman"/>
+          <w:sz w:val="24"/>
+          <w:szCs w:val="24"/>
+          <w:lang w:val="en-GB"/>
+        </w:rPr>
+        <w:t>The user must be able to send messages to people that have joined the same event.</w:t>
+      </w:r>
+    </w:p>
+    <w:p>
+      <w:pPr>
+        <w:pStyle w:val="ListParagraph"/>
+        <w:numPr>
+          <w:ilvl w:val="0"/>
+          <w:numId w:val="4"/>
+        </w:numPr>
+        <w:rPr>
+          <w:rFonts w:ascii="Times New Roman" w:hAnsi="Times New Roman" w:cs="Times New Roman"/>
+          <w:sz w:val="24"/>
+          <w:szCs w:val="24"/>
+          <w:lang w:val="en-GB"/>
+        </w:rPr>
+      </w:pPr>
+      <w:r>
+        <w:rPr>
+          <w:rFonts w:ascii="Times New Roman" w:hAnsi="Times New Roman" w:cs="Times New Roman"/>
+          <w:sz w:val="24"/>
+          <w:szCs w:val="24"/>
+          <w:lang w:val="en-GB"/>
+        </w:rPr>
+        <w:t>The user must be able to invite users to events.</w:t>
+      </w:r>
+    </w:p>
+    <w:p>
+      <w:pPr>
+        <w:pStyle w:val="ListParagraph"/>
+        <w:numPr>
+          <w:ilvl w:val="0"/>
+          <w:numId w:val="4"/>
+        </w:numPr>
+        <w:rPr>
+          <w:rFonts w:ascii="Times New Roman" w:hAnsi="Times New Roman" w:cs="Times New Roman"/>
+          <w:sz w:val="24"/>
+          <w:szCs w:val="24"/>
+          <w:lang w:val="en-GB"/>
+        </w:rPr>
+      </w:pPr>
+      <w:r>
+        <w:rPr>
+          <w:rFonts w:ascii="Times New Roman" w:hAnsi="Times New Roman" w:cs="Times New Roman"/>
+          <w:sz w:val="24"/>
+          <w:szCs w:val="24"/>
+          <w:lang w:val="en-GB"/>
+        </w:rPr>
+        <w:t>The user must be able to change his profile information.</w:t>
+      </w:r>
+    </w:p>
+    <w:p>
+      <w:pPr>
+        <w:pStyle w:val="ListParagraph"/>
+        <w:numPr>
+          <w:ilvl w:val="0"/>
+          <w:numId w:val="4"/>
+        </w:numPr>
+        <w:rPr>
+          <w:lang w:val="en-GB"/>
+        </w:rPr>
+      </w:pPr>
+      <w:r>
+        <w:rPr>
+          <w:rFonts w:ascii="Times New Roman" w:hAnsi="Times New Roman" w:cs="Times New Roman"/>
+          <w:sz w:val="24"/>
+          <w:szCs w:val="24"/>
+          <w:lang w:val="en-GB"/>
+        </w:rPr>
+        <w:t>The user must be able to find other users with similar interests close to his location.</w:t>
+      </w:r>
+    </w:p>
+    <w:p>
+      <w:pPr>
+        <w:rPr>
+          <w:lang w:val="en-GB"/>
+        </w:rPr>
+      </w:pPr>
+    </w:p>
+    <w:p>
+      <w:pPr>
+        <w:pStyle w:val="Heading2"/>
+        <w:numPr>
+          <w:ilvl w:val="1"/>
+          <w:numId w:val="2"/>
+        </w:numPr>
+        <w:ind w:left="567" w:hanging="578"/>
+        <w:rPr>
+          <w:rFonts w:ascii="Times New Roman" w:hAnsi="Times New Roman" w:cs="Times New Roman"/>
+          <w:b/>
+          <w:color w:val="000000" w:themeColor="text1"/>
+          <w:sz w:val="24"/>
+          <w:szCs w:val="24"/>
+          <w:lang w:val="en-GB"/>
+        </w:rPr>
+      </w:pPr>
+      <w:r>
+        <w:rPr>
+          <w:rFonts w:ascii="Times New Roman" w:hAnsi="Times New Roman" w:cs="Times New Roman"/>
+          <w:b/>
+          <w:color w:val="000000" w:themeColor="text1"/>
+          <w:sz w:val="24"/>
+          <w:szCs w:val="24"/>
+          <w:lang w:val="en-GB"/>
+        </w:rPr>
+        <w:t>Domain Model</w:t>
+      </w:r>
+    </w:p>
+    <w:p>
+      <w:pPr>
+        <w:rPr>
+          <w:lang w:val="en-GB"/>
+        </w:rPr>
+      </w:pPr>
+    </w:p>
+    <w:p>
+      <w:pPr>
+        <w:keepNext/>
+        <w:jc w:val="center"/>
+      </w:pPr>
+      <w:r>
+        <w:rPr>
+          <w:noProof/>
+          <w:lang w:eastAsia="fr-FR"/>
+        </w:rPr>
+        <w:drawing>
+          <wp:inline distT="0" distB="0" distL="0" distR="0" wp14:anchorId="7CD4F281" wp14:editId="10683D7F">
+            <wp:extent cx="5760720" cy="1764030"/>
+            <wp:effectExtent l="0" t="0" r="0" b="7620"/>
+            <wp:docPr id="3" name="Picture 3"/>
+            <wp:cNvGraphicFramePr>
+              <a:graphicFrameLocks xmlns:a="http://schemas.openxmlformats.org/drawingml/2006/main" noChangeAspect="1"/>
+            </wp:cNvGraphicFramePr>
+            <a:graphic xmlns:a="http://schemas.openxmlformats.org/drawingml/2006/main">
+              <a:graphicData uri="http://schemas.openxmlformats.org/drawingml/2006/picture">
+                <pic:pic xmlns:pic="http://schemas.openxmlformats.org/drawingml/2006/picture">
+                  <pic:nvPicPr>
+                    <pic:cNvPr id="3" name="Fig.1 - 3.2. Domain Model.png"/>
+                    <pic:cNvPicPr/>
+                  </pic:nvPicPr>
+                  <pic:blipFill>
+                    <a:blip r:embed="rId16">
+                      <a:extLst>
+                        <a:ext uri="{28A0092B-C50C-407E-A947-70E740481C1C}">
+                          <a14:useLocalDpi xmlns:a14="http://schemas.microsoft.com/office/drawing/2010/main" val="0"/>
+                        </a:ext>
+                      </a:extLst>
+                    </a:blip>
+                    <a:stretch>
+                      <a:fillRect/>
+                    </a:stretch>
+                  </pic:blipFill>
+                  <pic:spPr>
+                    <a:xfrm>
+                      <a:off x="0" y="0"/>
+                      <a:ext cx="5760720" cy="1764030"/>
+                    </a:xfrm>
+                    <a:prstGeom prst="rect">
+                      <a:avLst/>
+                    </a:prstGeom>
+                  </pic:spPr>
+                </pic:pic>
+              </a:graphicData>
+            </a:graphic>
+          </wp:inline>
+        </w:drawing>
+      </w:r>
+    </w:p>
+    <w:p>
+      <w:pPr>
+        <w:pStyle w:val="Caption"/>
+        <w:jc w:val="center"/>
+        <w:rPr>
+          <w:rFonts w:ascii="Times New Roman" w:hAnsi="Times New Roman" w:cs="Times New Roman"/>
+          <w:b/>
+          <w:i w:val="0"/>
+          <w:color w:val="000000" w:themeColor="text1"/>
+          <w:sz w:val="20"/>
+          <w:szCs w:val="20"/>
+          <w:lang w:val="en-GB"/>
+        </w:rPr>
+      </w:pPr>
+      <w:r>
+        <w:rPr>
+          <w:rFonts w:ascii="Times New Roman" w:hAnsi="Times New Roman" w:cs="Times New Roman"/>
+          <w:b/>
+          <w:i w:val="0"/>
+          <w:color w:val="000000" w:themeColor="text1"/>
+          <w:sz w:val="20"/>
+          <w:szCs w:val="20"/>
+        </w:rPr>
+        <w:t xml:space="preserve">Figure </w:t>
+      </w:r>
+      <w:r>
+        <w:rPr>
+          <w:rFonts w:ascii="Times New Roman" w:hAnsi="Times New Roman" w:cs="Times New Roman"/>
+          <w:b/>
+          <w:i w:val="0"/>
+          <w:color w:val="000000" w:themeColor="text1"/>
+          <w:sz w:val="20"/>
+          <w:szCs w:val="20"/>
+        </w:rPr>
+        <w:fldChar w:fldCharType="begin"/>
+      </w:r>
+      <w:r>
+        <w:rPr>
+          <w:rFonts w:ascii="Times New Roman" w:hAnsi="Times New Roman" w:cs="Times New Roman"/>
+          <w:b/>
+          <w:i w:val="0"/>
+          <w:color w:val="000000" w:themeColor="text1"/>
+          <w:sz w:val="20"/>
+          <w:szCs w:val="20"/>
+        </w:rPr>
+        <w:instrText xml:space="preserve"> SEQ Figure \* ARABIC </w:instrText>
+      </w:r>
+      <w:r>
+        <w:rPr>
+          <w:rFonts w:ascii="Times New Roman" w:hAnsi="Times New Roman" w:cs="Times New Roman"/>
+          <w:b/>
+          <w:i w:val="0"/>
+          <w:color w:val="000000" w:themeColor="text1"/>
+          <w:sz w:val="20"/>
+          <w:szCs w:val="20"/>
+        </w:rPr>
+        <w:fldChar w:fldCharType="separate"/>
+      </w:r>
+      <w:r>
+        <w:rPr>
+          <w:rFonts w:ascii="Times New Roman" w:hAnsi="Times New Roman" w:cs="Times New Roman"/>
+          <w:b/>
+          <w:i w:val="0"/>
+          <w:noProof/>
+          <w:color w:val="000000" w:themeColor="text1"/>
+          <w:sz w:val="20"/>
+          <w:szCs w:val="20"/>
+        </w:rPr>
+        <w:t>1</w:t>
+      </w:r>
+      <w:r>
+        <w:rPr>
+          <w:rFonts w:ascii="Times New Roman" w:hAnsi="Times New Roman" w:cs="Times New Roman"/>
+          <w:b/>
+          <w:i w:val="0"/>
+          <w:color w:val="000000" w:themeColor="text1"/>
+          <w:sz w:val="20"/>
+          <w:szCs w:val="20"/>
+        </w:rPr>
+        <w:fldChar w:fldCharType="end"/>
+      </w:r>
+      <w:r>
+        <w:rPr>
+          <w:rFonts w:ascii="Times New Roman" w:hAnsi="Times New Roman" w:cs="Times New Roman"/>
+          <w:b/>
+          <w:i w:val="0"/>
+          <w:color w:val="000000" w:themeColor="text1"/>
+          <w:sz w:val="20"/>
+          <w:szCs w:val="20"/>
+        </w:rPr>
+        <w:t>. Domain model</w:t>
+      </w:r>
+      <w:bookmarkStart w:id="2" w:name="_GoBack"/>
+      <w:bookmarkEnd w:id="2"/>
+    </w:p>
+    <w:p>
+      <w:pPr>
+        <w:rPr>
+          <w:lang w:val="en-GB"/>
+        </w:rPr>
+      </w:pPr>
+    </w:p>
+    <w:p>
+      <w:pPr>
+        <w:rPr>
+          <w:lang w:val="en-GB"/>
+        </w:rPr>
+      </w:pPr>
+    </w:p>
+    <w:p>
+      <w:pPr>
+        <w:rPr>
+          <w:lang w:val="en-GB"/>
+        </w:rPr>
+      </w:pPr>
+    </w:p>
+    <w:p>
+      <w:pPr>
+        <w:rPr>
+          <w:lang w:val="en-GB"/>
+        </w:rPr>
       </w:pPr>
     </w:p>
     <w:sectPr>
-      <w:footerReference w:type="default" r:id="rId14"/>
+      <w:footerReference w:type="default" r:id="rId17"/>
       <w:pgSz w:w="11906" w:h="16838"/>
       <w:pgMar w:top="1417" w:right="1417" w:bottom="1417" w:left="1417" w:header="708" w:footer="708" w:gutter="0"/>
       <w:cols w:space="708"/>
@@ -1168,7 +2131,7 @@
           <w:rPr>
             <w:noProof/>
           </w:rPr>
-          <w:t>3</w:t>
+          <w:t>5</w:t>
         </w:r>
         <w:r>
           <w:rPr>
@@ -1215,9 +2178,356 @@
 <file path=word/numbering.xml><?xml version="1.0" encoding="utf-8"?>
 <w:numbering xmlns:wpc="http://schemas.microsoft.com/office/word/2010/wordprocessingCanvas" xmlns:mc="http://schemas.openxmlformats.org/markup-compatibility/2006" xmlns:o="urn:schemas-microsoft-com:office:office" xmlns:r="http://schemas.openxmlformats.org/officeDocument/2006/relationships" xmlns:m="http://schemas.openxmlformats.org/officeDocument/2006/math" xmlns:v="urn:schemas-microsoft-com:vml" xmlns:wp14="http://schemas.microsoft.com/office/word/2010/wordprocessingDrawing" xmlns:wp="http://schemas.openxmlformats.org/drawingml/2006/wordprocessingDrawing" xmlns:w10="urn:schemas-microsoft-com:office:word" xmlns:w="http://schemas.openxmlformats.org/wordprocessingml/2006/main" xmlns:w14="http://schemas.microsoft.com/office/word/2010/wordml" xmlns:w15="http://schemas.microsoft.com/office/word/2012/wordml" xmlns:wpg="http://schemas.microsoft.com/office/word/2010/wordprocessingGroup" xmlns:wpi="http://schemas.microsoft.com/office/word/2010/wordprocessingInk" xmlns:wne="http://schemas.microsoft.com/office/word/2006/wordml" xmlns:wps="http://schemas.microsoft.com/office/word/2010/wordprocessingShape" mc:Ignorable="w14 w15 wp14">
   <w:abstractNum w:abstractNumId="0" w15:restartNumberingAfterBreak="0">
+    <w:nsid w:val="05CF79CF"/>
+    <w:multiLevelType w:val="hybridMultilevel"/>
+    <w:tmpl w:val="AF889142"/>
+    <w:lvl w:ilvl="0" w:tplc="040C0001">
+      <w:start w:val="1"/>
+      <w:numFmt w:val="bullet"/>
+      <w:lvlText w:val=""/>
+      <w:lvlJc w:val="left"/>
+      <w:pPr>
+        <w:ind w:left="720" w:hanging="360"/>
+      </w:pPr>
+      <w:rPr>
+        <w:rFonts w:ascii="Symbol" w:hAnsi="Symbol" w:hint="default"/>
+      </w:rPr>
+    </w:lvl>
+    <w:lvl w:ilvl="1" w:tplc="040C0003" w:tentative="1">
+      <w:start w:val="1"/>
+      <w:numFmt w:val="bullet"/>
+      <w:lvlText w:val="o"/>
+      <w:lvlJc w:val="left"/>
+      <w:pPr>
+        <w:ind w:left="1440" w:hanging="360"/>
+      </w:pPr>
+      <w:rPr>
+        <w:rFonts w:ascii="Courier New" w:hAnsi="Courier New" w:cs="Courier New" w:hint="default"/>
+      </w:rPr>
+    </w:lvl>
+    <w:lvl w:ilvl="2" w:tplc="040C0005" w:tentative="1">
+      <w:start w:val="1"/>
+      <w:numFmt w:val="bullet"/>
+      <w:lvlText w:val=""/>
+      <w:lvlJc w:val="left"/>
+      <w:pPr>
+        <w:ind w:left="2160" w:hanging="360"/>
+      </w:pPr>
+      <w:rPr>
+        <w:rFonts w:ascii="Wingdings" w:hAnsi="Wingdings" w:hint="default"/>
+      </w:rPr>
+    </w:lvl>
+    <w:lvl w:ilvl="3" w:tplc="040C0001" w:tentative="1">
+      <w:start w:val="1"/>
+      <w:numFmt w:val="bullet"/>
+      <w:lvlText w:val=""/>
+      <w:lvlJc w:val="left"/>
+      <w:pPr>
+        <w:ind w:left="2880" w:hanging="360"/>
+      </w:pPr>
+      <w:rPr>
+        <w:rFonts w:ascii="Symbol" w:hAnsi="Symbol" w:hint="default"/>
+      </w:rPr>
+    </w:lvl>
+    <w:lvl w:ilvl="4" w:tplc="040C0003" w:tentative="1">
+      <w:start w:val="1"/>
+      <w:numFmt w:val="bullet"/>
+      <w:lvlText w:val="o"/>
+      <w:lvlJc w:val="left"/>
+      <w:pPr>
+        <w:ind w:left="3600" w:hanging="360"/>
+      </w:pPr>
+      <w:rPr>
+        <w:rFonts w:ascii="Courier New" w:hAnsi="Courier New" w:cs="Courier New" w:hint="default"/>
+      </w:rPr>
+    </w:lvl>
+    <w:lvl w:ilvl="5" w:tplc="040C0005" w:tentative="1">
+      <w:start w:val="1"/>
+      <w:numFmt w:val="bullet"/>
+      <w:lvlText w:val=""/>
+      <w:lvlJc w:val="left"/>
+      <w:pPr>
+        <w:ind w:left="4320" w:hanging="360"/>
+      </w:pPr>
+      <w:rPr>
+        <w:rFonts w:ascii="Wingdings" w:hAnsi="Wingdings" w:hint="default"/>
+      </w:rPr>
+    </w:lvl>
+    <w:lvl w:ilvl="6" w:tplc="040C0001" w:tentative="1">
+      <w:start w:val="1"/>
+      <w:numFmt w:val="bullet"/>
+      <w:lvlText w:val=""/>
+      <w:lvlJc w:val="left"/>
+      <w:pPr>
+        <w:ind w:left="5040" w:hanging="360"/>
+      </w:pPr>
+      <w:rPr>
+        <w:rFonts w:ascii="Symbol" w:hAnsi="Symbol" w:hint="default"/>
+      </w:rPr>
+    </w:lvl>
+    <w:lvl w:ilvl="7" w:tplc="040C0003" w:tentative="1">
+      <w:start w:val="1"/>
+      <w:numFmt w:val="bullet"/>
+      <w:lvlText w:val="o"/>
+      <w:lvlJc w:val="left"/>
+      <w:pPr>
+        <w:ind w:left="5760" w:hanging="360"/>
+      </w:pPr>
+      <w:rPr>
+        <w:rFonts w:ascii="Courier New" w:hAnsi="Courier New" w:cs="Courier New" w:hint="default"/>
+      </w:rPr>
+    </w:lvl>
+    <w:lvl w:ilvl="8" w:tplc="040C0005" w:tentative="1">
+      <w:start w:val="1"/>
+      <w:numFmt w:val="bullet"/>
+      <w:lvlText w:val=""/>
+      <w:lvlJc w:val="left"/>
+      <w:pPr>
+        <w:ind w:left="6480" w:hanging="360"/>
+      </w:pPr>
+      <w:rPr>
+        <w:rFonts w:ascii="Wingdings" w:hAnsi="Wingdings" w:hint="default"/>
+      </w:rPr>
+    </w:lvl>
+  </w:abstractNum>
+  <w:abstractNum w:abstractNumId="1" w15:restartNumberingAfterBreak="0">
     <w:nsid w:val="10641057"/>
+    <w:multiLevelType w:val="multilevel"/>
+    <w:tmpl w:val="818C5568"/>
+    <w:lvl w:ilvl="0">
+      <w:start w:val="1"/>
+      <w:numFmt w:val="decimal"/>
+      <w:lvlText w:val="%1."/>
+      <w:lvlJc w:val="left"/>
+      <w:pPr>
+        <w:ind w:left="720" w:hanging="360"/>
+      </w:pPr>
+      <w:rPr>
+        <w:rFonts w:hint="default"/>
+      </w:rPr>
+    </w:lvl>
+    <w:lvl w:ilvl="1">
+      <w:start w:val="1"/>
+      <w:numFmt w:val="decimal"/>
+      <w:isLgl/>
+      <w:lvlText w:val="%1.%2."/>
+      <w:lvlJc w:val="left"/>
+      <w:pPr>
+        <w:ind w:left="1080" w:hanging="720"/>
+      </w:pPr>
+      <w:rPr>
+        <w:rFonts w:hint="default"/>
+      </w:rPr>
+    </w:lvl>
+    <w:lvl w:ilvl="2">
+      <w:start w:val="1"/>
+      <w:numFmt w:val="decimal"/>
+      <w:isLgl/>
+      <w:lvlText w:val="%1.%2.%3."/>
+      <w:lvlJc w:val="left"/>
+      <w:pPr>
+        <w:ind w:left="1080" w:hanging="720"/>
+      </w:pPr>
+      <w:rPr>
+        <w:rFonts w:hint="default"/>
+      </w:rPr>
+    </w:lvl>
+    <w:lvl w:ilvl="3">
+      <w:start w:val="1"/>
+      <w:numFmt w:val="decimal"/>
+      <w:isLgl/>
+      <w:lvlText w:val="%1.%2.%3.%4."/>
+      <w:lvlJc w:val="left"/>
+      <w:pPr>
+        <w:ind w:left="1440" w:hanging="1080"/>
+      </w:pPr>
+      <w:rPr>
+        <w:rFonts w:hint="default"/>
+      </w:rPr>
+    </w:lvl>
+    <w:lvl w:ilvl="4">
+      <w:start w:val="1"/>
+      <w:numFmt w:val="decimal"/>
+      <w:isLgl/>
+      <w:lvlText w:val="%1.%2.%3.%4.%5."/>
+      <w:lvlJc w:val="left"/>
+      <w:pPr>
+        <w:ind w:left="1440" w:hanging="1080"/>
+      </w:pPr>
+      <w:rPr>
+        <w:rFonts w:hint="default"/>
+      </w:rPr>
+    </w:lvl>
+    <w:lvl w:ilvl="5">
+      <w:start w:val="1"/>
+      <w:numFmt w:val="decimal"/>
+      <w:isLgl/>
+      <w:lvlText w:val="%1.%2.%3.%4.%5.%6."/>
+      <w:lvlJc w:val="left"/>
+      <w:pPr>
+        <w:ind w:left="1800" w:hanging="1440"/>
+      </w:pPr>
+      <w:rPr>
+        <w:rFonts w:hint="default"/>
+      </w:rPr>
+    </w:lvl>
+    <w:lvl w:ilvl="6">
+      <w:start w:val="1"/>
+      <w:numFmt w:val="decimal"/>
+      <w:isLgl/>
+      <w:lvlText w:val="%1.%2.%3.%4.%5.%6.%7."/>
+      <w:lvlJc w:val="left"/>
+      <w:pPr>
+        <w:ind w:left="1800" w:hanging="1440"/>
+      </w:pPr>
+      <w:rPr>
+        <w:rFonts w:hint="default"/>
+      </w:rPr>
+    </w:lvl>
+    <w:lvl w:ilvl="7">
+      <w:start w:val="1"/>
+      <w:numFmt w:val="decimal"/>
+      <w:isLgl/>
+      <w:lvlText w:val="%1.%2.%3.%4.%5.%6.%7.%8."/>
+      <w:lvlJc w:val="left"/>
+      <w:pPr>
+        <w:ind w:left="2160" w:hanging="1800"/>
+      </w:pPr>
+      <w:rPr>
+        <w:rFonts w:hint="default"/>
+      </w:rPr>
+    </w:lvl>
+    <w:lvl w:ilvl="8">
+      <w:start w:val="1"/>
+      <w:numFmt w:val="decimal"/>
+      <w:isLgl/>
+      <w:lvlText w:val="%1.%2.%3.%4.%5.%6.%7.%8.%9."/>
+      <w:lvlJc w:val="left"/>
+      <w:pPr>
+        <w:ind w:left="2160" w:hanging="1800"/>
+      </w:pPr>
+      <w:rPr>
+        <w:rFonts w:hint="default"/>
+      </w:rPr>
+    </w:lvl>
+  </w:abstractNum>
+  <w:abstractNum w:abstractNumId="2" w15:restartNumberingAfterBreak="0">
+    <w:nsid w:val="1D7F491C"/>
     <w:multiLevelType w:val="hybridMultilevel"/>
-    <w:tmpl w:val="B7ACD9D8"/>
+    <w:tmpl w:val="E2628BB8"/>
+    <w:lvl w:ilvl="0" w:tplc="040C0001">
+      <w:start w:val="1"/>
+      <w:numFmt w:val="bullet"/>
+      <w:lvlText w:val=""/>
+      <w:lvlJc w:val="left"/>
+      <w:pPr>
+        <w:ind w:left="720" w:hanging="360"/>
+      </w:pPr>
+      <w:rPr>
+        <w:rFonts w:ascii="Symbol" w:hAnsi="Symbol" w:hint="default"/>
+      </w:rPr>
+    </w:lvl>
+    <w:lvl w:ilvl="1" w:tplc="040C0003" w:tentative="1">
+      <w:start w:val="1"/>
+      <w:numFmt w:val="bullet"/>
+      <w:lvlText w:val="o"/>
+      <w:lvlJc w:val="left"/>
+      <w:pPr>
+        <w:ind w:left="1440" w:hanging="360"/>
+      </w:pPr>
+      <w:rPr>
+        <w:rFonts w:ascii="Courier New" w:hAnsi="Courier New" w:cs="Courier New" w:hint="default"/>
+      </w:rPr>
+    </w:lvl>
+    <w:lvl w:ilvl="2" w:tplc="040C0005" w:tentative="1">
+      <w:start w:val="1"/>
+      <w:numFmt w:val="bullet"/>
+      <w:lvlText w:val=""/>
+      <w:lvlJc w:val="left"/>
+      <w:pPr>
+        <w:ind w:left="2160" w:hanging="360"/>
+      </w:pPr>
+      <w:rPr>
+        <w:rFonts w:ascii="Wingdings" w:hAnsi="Wingdings" w:hint="default"/>
+      </w:rPr>
+    </w:lvl>
+    <w:lvl w:ilvl="3" w:tplc="040C0001" w:tentative="1">
+      <w:start w:val="1"/>
+      <w:numFmt w:val="bullet"/>
+      <w:lvlText w:val=""/>
+      <w:lvlJc w:val="left"/>
+      <w:pPr>
+        <w:ind w:left="2880" w:hanging="360"/>
+      </w:pPr>
+      <w:rPr>
+        <w:rFonts w:ascii="Symbol" w:hAnsi="Symbol" w:hint="default"/>
+      </w:rPr>
+    </w:lvl>
+    <w:lvl w:ilvl="4" w:tplc="040C0003" w:tentative="1">
+      <w:start w:val="1"/>
+      <w:numFmt w:val="bullet"/>
+      <w:lvlText w:val="o"/>
+      <w:lvlJc w:val="left"/>
+      <w:pPr>
+        <w:ind w:left="3600" w:hanging="360"/>
+      </w:pPr>
+      <w:rPr>
+        <w:rFonts w:ascii="Courier New" w:hAnsi="Courier New" w:cs="Courier New" w:hint="default"/>
+      </w:rPr>
+    </w:lvl>
+    <w:lvl w:ilvl="5" w:tplc="040C0005" w:tentative="1">
+      <w:start w:val="1"/>
+      <w:numFmt w:val="bullet"/>
+      <w:lvlText w:val=""/>
+      <w:lvlJc w:val="left"/>
+      <w:pPr>
+        <w:ind w:left="4320" w:hanging="360"/>
+      </w:pPr>
+      <w:rPr>
+        <w:rFonts w:ascii="Wingdings" w:hAnsi="Wingdings" w:hint="default"/>
+      </w:rPr>
+    </w:lvl>
+    <w:lvl w:ilvl="6" w:tplc="040C0001" w:tentative="1">
+      <w:start w:val="1"/>
+      <w:numFmt w:val="bullet"/>
+      <w:lvlText w:val=""/>
+      <w:lvlJc w:val="left"/>
+      <w:pPr>
+        <w:ind w:left="5040" w:hanging="360"/>
+      </w:pPr>
+      <w:rPr>
+        <w:rFonts w:ascii="Symbol" w:hAnsi="Symbol" w:hint="default"/>
+      </w:rPr>
+    </w:lvl>
+    <w:lvl w:ilvl="7" w:tplc="040C0003" w:tentative="1">
+      <w:start w:val="1"/>
+      <w:numFmt w:val="bullet"/>
+      <w:lvlText w:val="o"/>
+      <w:lvlJc w:val="left"/>
+      <w:pPr>
+        <w:ind w:left="5760" w:hanging="360"/>
+      </w:pPr>
+      <w:rPr>
+        <w:rFonts w:ascii="Courier New" w:hAnsi="Courier New" w:cs="Courier New" w:hint="default"/>
+      </w:rPr>
+    </w:lvl>
+    <w:lvl w:ilvl="8" w:tplc="040C0005" w:tentative="1">
+      <w:start w:val="1"/>
+      <w:numFmt w:val="bullet"/>
+      <w:lvlText w:val=""/>
+      <w:lvlJc w:val="left"/>
+      <w:pPr>
+        <w:ind w:left="6480" w:hanging="360"/>
+      </w:pPr>
+      <w:rPr>
+        <w:rFonts w:ascii="Wingdings" w:hAnsi="Wingdings" w:hint="default"/>
+      </w:rPr>
+    </w:lvl>
+  </w:abstractNum>
+  <w:abstractNum w:abstractNumId="3" w15:restartNumberingAfterBreak="0">
+    <w:nsid w:val="318D3B8B"/>
+    <w:multiLevelType w:val="hybridMultilevel"/>
+    <w:tmpl w:val="0CB020C0"/>
     <w:lvl w:ilvl="0" w:tplc="040C000F">
       <w:start w:val="1"/>
       <w:numFmt w:val="decimal"/>
@@ -1303,100 +2613,17 @@
       </w:pPr>
     </w:lvl>
   </w:abstractNum>
-  <w:abstractNum w:abstractNumId="1" w15:restartNumberingAfterBreak="0">
-    <w:nsid w:val="318D3B8B"/>
-    <w:multiLevelType w:val="hybridMultilevel"/>
-    <w:tmpl w:val="0CB020C0"/>
-    <w:lvl w:ilvl="0" w:tplc="040C000F">
-      <w:start w:val="1"/>
-      <w:numFmt w:val="decimal"/>
-      <w:lvlText w:val="%1."/>
-      <w:lvlJc w:val="left"/>
-      <w:pPr>
-        <w:ind w:left="720" w:hanging="360"/>
-      </w:pPr>
-      <w:rPr>
-        <w:rFonts w:hint="default"/>
-      </w:rPr>
-    </w:lvl>
-    <w:lvl w:ilvl="1" w:tplc="040C0019" w:tentative="1">
-      <w:start w:val="1"/>
-      <w:numFmt w:val="lowerLetter"/>
-      <w:lvlText w:val="%2."/>
-      <w:lvlJc w:val="left"/>
-      <w:pPr>
-        <w:ind w:left="1440" w:hanging="360"/>
-      </w:pPr>
-    </w:lvl>
-    <w:lvl w:ilvl="2" w:tplc="040C001B" w:tentative="1">
-      <w:start w:val="1"/>
-      <w:numFmt w:val="lowerRoman"/>
-      <w:lvlText w:val="%3."/>
-      <w:lvlJc w:val="right"/>
-      <w:pPr>
-        <w:ind w:left="2160" w:hanging="180"/>
-      </w:pPr>
-    </w:lvl>
-    <w:lvl w:ilvl="3" w:tplc="040C000F" w:tentative="1">
-      <w:start w:val="1"/>
-      <w:numFmt w:val="decimal"/>
-      <w:lvlText w:val="%4."/>
-      <w:lvlJc w:val="left"/>
-      <w:pPr>
-        <w:ind w:left="2880" w:hanging="360"/>
-      </w:pPr>
-    </w:lvl>
-    <w:lvl w:ilvl="4" w:tplc="040C0019" w:tentative="1">
-      <w:start w:val="1"/>
-      <w:numFmt w:val="lowerLetter"/>
-      <w:lvlText w:val="%5."/>
-      <w:lvlJc w:val="left"/>
-      <w:pPr>
-        <w:ind w:left="3600" w:hanging="360"/>
-      </w:pPr>
-    </w:lvl>
-    <w:lvl w:ilvl="5" w:tplc="040C001B" w:tentative="1">
-      <w:start w:val="1"/>
-      <w:numFmt w:val="lowerRoman"/>
-      <w:lvlText w:val="%6."/>
-      <w:lvlJc w:val="right"/>
-      <w:pPr>
-        <w:ind w:left="4320" w:hanging="180"/>
-      </w:pPr>
-    </w:lvl>
-    <w:lvl w:ilvl="6" w:tplc="040C000F" w:tentative="1">
-      <w:start w:val="1"/>
-      <w:numFmt w:val="decimal"/>
-      <w:lvlText w:val="%7."/>
-      <w:lvlJc w:val="left"/>
-      <w:pPr>
-        <w:ind w:left="5040" w:hanging="360"/>
-      </w:pPr>
-    </w:lvl>
-    <w:lvl w:ilvl="7" w:tplc="040C0019" w:tentative="1">
-      <w:start w:val="1"/>
-      <w:numFmt w:val="lowerLetter"/>
-      <w:lvlText w:val="%8."/>
-      <w:lvlJc w:val="left"/>
-      <w:pPr>
-        <w:ind w:left="5760" w:hanging="360"/>
-      </w:pPr>
-    </w:lvl>
-    <w:lvl w:ilvl="8" w:tplc="040C001B" w:tentative="1">
-      <w:start w:val="1"/>
-      <w:numFmt w:val="lowerRoman"/>
-      <w:lvlText w:val="%9."/>
-      <w:lvlJc w:val="right"/>
-      <w:pPr>
-        <w:ind w:left="6480" w:hanging="180"/>
-      </w:pPr>
-    </w:lvl>
-  </w:abstractNum>
   <w:num w:numId="1">
+    <w:abstractNumId w:val="3"/>
+  </w:num>
+  <w:num w:numId="2">
     <w:abstractNumId w:val="1"/>
   </w:num>
-  <w:num w:numId="2">
+  <w:num w:numId="3">
     <w:abstractNumId w:val="0"/>
+  </w:num>
+  <w:num w:numId="4">
+    <w:abstractNumId w:val="2"/>
   </w:num>
 </w:numbering>
 </file>
@@ -1816,6 +3043,28 @@
       <w:szCs w:val="32"/>
     </w:rPr>
   </w:style>
+  <w:style w:type="paragraph" w:styleId="Heading2">
+    <w:name w:val="heading 2"/>
+    <w:basedOn w:val="Normal"/>
+    <w:next w:val="Normal"/>
+    <w:link w:val="Heading2Char"/>
+    <w:uiPriority w:val="9"/>
+    <w:unhideWhenUsed/>
+    <w:qFormat/>
+    <w:rsid w:val="0044326F"/>
+    <w:pPr>
+      <w:keepNext/>
+      <w:keepLines/>
+      <w:spacing w:before="40" w:after="0"/>
+      <w:outlineLvl w:val="1"/>
+    </w:pPr>
+    <w:rPr>
+      <w:rFonts w:asciiTheme="majorHAnsi" w:eastAsiaTheme="majorEastAsia" w:hAnsiTheme="majorHAnsi" w:cstheme="majorBidi"/>
+      <w:color w:val="2E74B5" w:themeColor="accent1" w:themeShade="BF"/>
+      <w:sz w:val="26"/>
+      <w:szCs w:val="26"/>
+    </w:rPr>
+  </w:style>
   <w:style w:type="character" w:default="1" w:styleId="DefaultParagraphFont">
     <w:name w:val="Default Paragraph Font"/>
     <w:uiPriority w:val="1"/>
@@ -1948,6 +3197,38 @@
     <w:pPr>
       <w:spacing w:after="100"/>
     </w:pPr>
+  </w:style>
+  <w:style w:type="character" w:customStyle="1" w:styleId="Heading2Char">
+    <w:name w:val="Heading 2 Char"/>
+    <w:basedOn w:val="DefaultParagraphFont"/>
+    <w:link w:val="Heading2"/>
+    <w:uiPriority w:val="9"/>
+    <w:rsid w:val="0044326F"/>
+    <w:rPr>
+      <w:rFonts w:asciiTheme="majorHAnsi" w:eastAsiaTheme="majorEastAsia" w:hAnsiTheme="majorHAnsi" w:cstheme="majorBidi"/>
+      <w:color w:val="2E74B5" w:themeColor="accent1" w:themeShade="BF"/>
+      <w:sz w:val="26"/>
+      <w:szCs w:val="26"/>
+    </w:rPr>
+  </w:style>
+  <w:style w:type="paragraph" w:styleId="Caption">
+    <w:name w:val="caption"/>
+    <w:basedOn w:val="Normal"/>
+    <w:next w:val="Normal"/>
+    <w:uiPriority w:val="35"/>
+    <w:unhideWhenUsed/>
+    <w:qFormat/>
+    <w:rsid w:val="0013138C"/>
+    <w:pPr>
+      <w:spacing w:after="200" w:line="240" w:lineRule="auto"/>
+    </w:pPr>
+    <w:rPr>
+      <w:i/>
+      <w:iCs/>
+      <w:color w:val="44546A" w:themeColor="text2"/>
+      <w:sz w:val="18"/>
+      <w:szCs w:val="18"/>
+    </w:rPr>
   </w:style>
 </w:styles>
 </file>
@@ -2218,7 +3499,7 @@
 </file>
 
 <file path=customXml/itemProps1.xml><?xml version="1.0" encoding="utf-8"?>
-<ds:datastoreItem xmlns:ds="http://schemas.openxmlformats.org/officeDocument/2006/customXml" ds:itemID="{E24F0A81-F338-48B9-9F29-6A644C20D894}">
+<ds:datastoreItem xmlns:ds="http://schemas.openxmlformats.org/officeDocument/2006/customXml" ds:itemID="{C2D3C615-DCB3-4ED6-AA7B-9A62E694CEB4}">
   <ds:schemaRefs>
     <ds:schemaRef ds:uri="http://schemas.openxmlformats.org/officeDocument/2006/bibliography"/>
   </ds:schemaRefs>

</xml_diff>